<commit_message>
Dodan jos jedna dijagram, i dodani trigeri u fajl
</commit_message>
<xml_diff>
--- a/dijagrami/Tabele.docx
+++ b/dijagrami/Tabele.docx
@@ -397,7 +397,7 @@
               <w:rPr>
                 <w:rFonts w:ascii="Times New Roman" w:hAnsi="Times New Roman"/>
               </w:rPr>
-              <w:t>unosi</w:t>
+              <w:t>dodaje</w:t>
             </w:r>
             <w:proofErr w:type="spellEnd"/>
             <w:r>
@@ -1535,18 +1535,7 @@
                 <w:rFonts w:ascii="Times New Roman" w:hAnsi="Times New Roman"/>
               </w:rPr>
               <w:br/>
-            </w:r>
-            <w:r>
-              <w:rPr>
-                <w:rFonts w:ascii="Times New Roman" w:hAnsi="Times New Roman"/>
-              </w:rPr>
-              <w:t>TADA</w:t>
-            </w:r>
-            <w:r>
-              <w:rPr>
-                <w:rFonts w:ascii="Times New Roman" w:hAnsi="Times New Roman"/>
-              </w:rPr>
-              <w:t xml:space="preserve"> </w:t>
+              <w:t xml:space="preserve">TADA </w:t>
             </w:r>
             <w:proofErr w:type="spellStart"/>
             <w:r>
@@ -1862,10 +1851,28 @@
               <w:rPr>
                 <w:rFonts w:ascii="Times New Roman" w:hAnsi="Times New Roman"/>
               </w:rPr>
-              <w:t xml:space="preserve"> o greški</w:t>
-            </w:r>
-            <w:bookmarkStart w:id="0" w:name="_GoBack"/>
-            <w:bookmarkEnd w:id="0"/>
+              <w:t xml:space="preserve"> o </w:t>
+            </w:r>
+            <w:proofErr w:type="spellStart"/>
+            <w:r>
+              <w:rPr>
+                <w:rFonts w:ascii="Times New Roman" w:hAnsi="Times New Roman"/>
+              </w:rPr>
+              <w:t>greš</w:t>
+            </w:r>
+            <w:r>
+              <w:rPr>
+                <w:rFonts w:ascii="Times New Roman" w:hAnsi="Times New Roman"/>
+              </w:rPr>
+              <w:t>c</w:t>
+            </w:r>
+            <w:r>
+              <w:rPr>
+                <w:rFonts w:ascii="Times New Roman" w:hAnsi="Times New Roman"/>
+              </w:rPr>
+              <w:t>i</w:t>
+            </w:r>
+            <w:proofErr w:type="spellEnd"/>
           </w:p>
         </w:tc>
       </w:tr>
@@ -2096,6 +2103,2575 @@
       <w:tr>
         <w:trPr>
           <w:trHeight w:val="261"/>
+        </w:trPr>
+        <w:tc>
+          <w:tcPr>
+            <w:tcW w:w="997" w:type="pct"/>
+          </w:tcPr>
+          <w:p>
+            <w:pPr>
+              <w:spacing w:after="0"/>
+              <w:rPr>
+                <w:rFonts w:ascii="Times New Roman" w:hAnsi="Times New Roman"/>
+                <w:b/>
+              </w:rPr>
+            </w:pPr>
+            <w:r>
+              <w:rPr>
+                <w:rFonts w:ascii="Times New Roman" w:hAnsi="Times New Roman"/>
+                <w:b/>
+              </w:rPr>
+              <w:t>Extension Points</w:t>
+            </w:r>
+          </w:p>
+        </w:tc>
+        <w:tc>
+          <w:tcPr>
+            <w:tcW w:w="4003" w:type="pct"/>
+            <w:gridSpan w:val="2"/>
+          </w:tcPr>
+          <w:p>
+            <w:pPr>
+              <w:spacing w:after="0"/>
+              <w:rPr>
+                <w:rFonts w:ascii="Times New Roman" w:hAnsi="Times New Roman"/>
+              </w:rPr>
+            </w:pPr>
+          </w:p>
+        </w:tc>
+      </w:tr>
+    </w:tbl>
+    <w:p/>
+    <w:p/>
+    <w:p/>
+    <w:p/>
+    <w:p/>
+    <w:p/>
+    <w:p/>
+    <w:p/>
+    <w:p/>
+    <w:p/>
+    <w:p/>
+    <w:p/>
+    <w:tbl>
+      <w:tblPr>
+        <w:tblW w:w="5000" w:type="pct"/>
+        <w:jc w:val="center"/>
+        <w:tblBorders>
+          <w:top w:val="single" w:sz="4" w:space="0" w:color="000000"/>
+          <w:left w:val="single" w:sz="4" w:space="0" w:color="000000"/>
+          <w:bottom w:val="single" w:sz="4" w:space="0" w:color="000000"/>
+          <w:right w:val="single" w:sz="4" w:space="0" w:color="000000"/>
+          <w:insideH w:val="single" w:sz="4" w:space="0" w:color="000000"/>
+          <w:insideV w:val="single" w:sz="4" w:space="0" w:color="000000"/>
+        </w:tblBorders>
+        <w:tblLook w:val="04A0" w:firstRow="1" w:lastRow="0" w:firstColumn="1" w:lastColumn="0" w:noHBand="0" w:noVBand="1"/>
+      </w:tblPr>
+      <w:tblGrid>
+        <w:gridCol w:w="1807"/>
+        <w:gridCol w:w="718"/>
+        <w:gridCol w:w="6537"/>
+      </w:tblGrid>
+      <w:tr>
+        <w:trPr>
+          <w:trHeight w:val="261"/>
+          <w:jc w:val="center"/>
+        </w:trPr>
+        <w:tc>
+          <w:tcPr>
+            <w:tcW w:w="997" w:type="pct"/>
+          </w:tcPr>
+          <w:p>
+            <w:pPr>
+              <w:spacing w:after="0"/>
+              <w:rPr>
+                <w:rFonts w:ascii="Times New Roman" w:hAnsi="Times New Roman"/>
+                <w:b/>
+              </w:rPr>
+            </w:pPr>
+            <w:r>
+              <w:rPr>
+                <w:rFonts w:ascii="Times New Roman" w:hAnsi="Times New Roman"/>
+                <w:b/>
+              </w:rPr>
+              <w:lastRenderedPageBreak/>
+              <w:t>Use case Name</w:t>
+            </w:r>
+          </w:p>
+        </w:tc>
+        <w:tc>
+          <w:tcPr>
+            <w:tcW w:w="4003" w:type="pct"/>
+            <w:gridSpan w:val="2"/>
+          </w:tcPr>
+          <w:p>
+            <w:pPr>
+              <w:spacing w:after="0"/>
+              <w:rPr>
+                <w:rFonts w:ascii="Times New Roman" w:hAnsi="Times New Roman"/>
+                <w:b/>
+              </w:rPr>
+            </w:pPr>
+            <w:proofErr w:type="spellStart"/>
+            <w:r>
+              <w:rPr>
+                <w:rFonts w:ascii="Times New Roman" w:hAnsi="Times New Roman"/>
+                <w:b/>
+              </w:rPr>
+              <w:t>Dodavanje</w:t>
+            </w:r>
+            <w:proofErr w:type="spellEnd"/>
+            <w:r>
+              <w:rPr>
+                <w:rFonts w:ascii="Times New Roman" w:hAnsi="Times New Roman"/>
+                <w:b/>
+              </w:rPr>
+              <w:t xml:space="preserve"> </w:t>
+            </w:r>
+            <w:proofErr w:type="spellStart"/>
+            <w:r>
+              <w:rPr>
+                <w:rFonts w:ascii="Times New Roman" w:hAnsi="Times New Roman"/>
+                <w:b/>
+              </w:rPr>
+              <w:t>novog</w:t>
+            </w:r>
+            <w:proofErr w:type="spellEnd"/>
+            <w:r>
+              <w:rPr>
+                <w:rFonts w:ascii="Times New Roman" w:hAnsi="Times New Roman"/>
+                <w:b/>
+              </w:rPr>
+              <w:t xml:space="preserve"> </w:t>
+            </w:r>
+            <w:proofErr w:type="spellStart"/>
+            <w:r>
+              <w:rPr>
+                <w:rFonts w:ascii="Times New Roman" w:hAnsi="Times New Roman"/>
+                <w:b/>
+              </w:rPr>
+              <w:t>regiona</w:t>
+            </w:r>
+            <w:proofErr w:type="spellEnd"/>
+          </w:p>
+        </w:tc>
+      </w:tr>
+      <w:tr>
+        <w:trPr>
+          <w:trHeight w:val="247"/>
+          <w:jc w:val="center"/>
+        </w:trPr>
+        <w:tc>
+          <w:tcPr>
+            <w:tcW w:w="997" w:type="pct"/>
+          </w:tcPr>
+          <w:p>
+            <w:pPr>
+              <w:spacing w:after="0"/>
+              <w:rPr>
+                <w:rFonts w:ascii="Times New Roman" w:hAnsi="Times New Roman"/>
+                <w:b/>
+              </w:rPr>
+            </w:pPr>
+            <w:r>
+              <w:rPr>
+                <w:rFonts w:ascii="Times New Roman" w:hAnsi="Times New Roman"/>
+                <w:b/>
+              </w:rPr>
+              <w:t>Brief Description</w:t>
+            </w:r>
+          </w:p>
+        </w:tc>
+        <w:tc>
+          <w:tcPr>
+            <w:tcW w:w="4003" w:type="pct"/>
+            <w:gridSpan w:val="2"/>
+          </w:tcPr>
+          <w:p>
+            <w:pPr>
+              <w:spacing w:after="0"/>
+              <w:rPr>
+                <w:rFonts w:ascii="Times New Roman" w:hAnsi="Times New Roman"/>
+              </w:rPr>
+            </w:pPr>
+            <w:proofErr w:type="spellStart"/>
+            <w:r>
+              <w:rPr>
+                <w:rFonts w:ascii="Times New Roman" w:hAnsi="Times New Roman"/>
+              </w:rPr>
+              <w:t>Korisnik</w:t>
+            </w:r>
+            <w:proofErr w:type="spellEnd"/>
+            <w:r>
+              <w:rPr>
+                <w:rFonts w:ascii="Times New Roman" w:hAnsi="Times New Roman"/>
+              </w:rPr>
+              <w:t xml:space="preserve"> </w:t>
+            </w:r>
+            <w:proofErr w:type="spellStart"/>
+            <w:r>
+              <w:rPr>
+                <w:rFonts w:ascii="Times New Roman" w:hAnsi="Times New Roman"/>
+              </w:rPr>
+              <w:t>crta</w:t>
+            </w:r>
+            <w:proofErr w:type="spellEnd"/>
+            <w:r>
+              <w:rPr>
+                <w:rFonts w:ascii="Times New Roman" w:hAnsi="Times New Roman"/>
+              </w:rPr>
+              <w:t xml:space="preserve"> region.</w:t>
+            </w:r>
+            <w:r>
+              <w:rPr>
+                <w:rFonts w:ascii="Times New Roman" w:hAnsi="Times New Roman"/>
+              </w:rPr>
+              <w:br/>
+            </w:r>
+            <w:proofErr w:type="spellStart"/>
+            <w:r>
+              <w:rPr>
+                <w:rFonts w:ascii="Times New Roman" w:hAnsi="Times New Roman"/>
+              </w:rPr>
+              <w:t>Korisnik</w:t>
+            </w:r>
+            <w:proofErr w:type="spellEnd"/>
+            <w:r>
+              <w:rPr>
+                <w:rFonts w:ascii="Times New Roman" w:hAnsi="Times New Roman"/>
+              </w:rPr>
+              <w:t xml:space="preserve"> </w:t>
+            </w:r>
+            <w:proofErr w:type="spellStart"/>
+            <w:r>
+              <w:rPr>
+                <w:rFonts w:ascii="Times New Roman" w:hAnsi="Times New Roman"/>
+              </w:rPr>
+              <w:t>unosi</w:t>
+            </w:r>
+            <w:proofErr w:type="spellEnd"/>
+            <w:r>
+              <w:rPr>
+                <w:rFonts w:ascii="Times New Roman" w:hAnsi="Times New Roman"/>
+              </w:rPr>
+              <w:t xml:space="preserve"> </w:t>
+            </w:r>
+            <w:proofErr w:type="spellStart"/>
+            <w:r>
+              <w:rPr>
+                <w:rFonts w:ascii="Times New Roman" w:hAnsi="Times New Roman"/>
+              </w:rPr>
+              <w:t>podatke</w:t>
+            </w:r>
+            <w:proofErr w:type="spellEnd"/>
+            <w:r>
+              <w:rPr>
+                <w:rFonts w:ascii="Times New Roman" w:hAnsi="Times New Roman"/>
+              </w:rPr>
+              <w:t xml:space="preserve"> o </w:t>
+            </w:r>
+            <w:proofErr w:type="spellStart"/>
+            <w:r>
+              <w:rPr>
+                <w:rFonts w:ascii="Times New Roman" w:hAnsi="Times New Roman"/>
+              </w:rPr>
+              <w:t>biljci</w:t>
+            </w:r>
+            <w:proofErr w:type="spellEnd"/>
+            <w:r>
+              <w:rPr>
+                <w:rFonts w:ascii="Times New Roman" w:hAnsi="Times New Roman"/>
+              </w:rPr>
+              <w:t xml:space="preserve"> </w:t>
+            </w:r>
+            <w:proofErr w:type="spellStart"/>
+            <w:r>
+              <w:rPr>
+                <w:rFonts w:ascii="Times New Roman" w:hAnsi="Times New Roman"/>
+              </w:rPr>
+              <w:t>koja</w:t>
+            </w:r>
+            <w:proofErr w:type="spellEnd"/>
+            <w:r>
+              <w:rPr>
+                <w:rFonts w:ascii="Times New Roman" w:hAnsi="Times New Roman"/>
+              </w:rPr>
+              <w:t xml:space="preserve"> </w:t>
+            </w:r>
+            <w:proofErr w:type="spellStart"/>
+            <w:r>
+              <w:rPr>
+                <w:rFonts w:ascii="Times New Roman" w:hAnsi="Times New Roman"/>
+              </w:rPr>
+              <w:t>će</w:t>
+            </w:r>
+            <w:proofErr w:type="spellEnd"/>
+            <w:r>
+              <w:rPr>
+                <w:rFonts w:ascii="Times New Roman" w:hAnsi="Times New Roman"/>
+              </w:rPr>
+              <w:t xml:space="preserve"> </w:t>
+            </w:r>
+            <w:proofErr w:type="spellStart"/>
+            <w:r>
+              <w:rPr>
+                <w:rFonts w:ascii="Times New Roman" w:hAnsi="Times New Roman"/>
+              </w:rPr>
+              <w:t>biti</w:t>
+            </w:r>
+            <w:proofErr w:type="spellEnd"/>
+            <w:r>
+              <w:rPr>
+                <w:rFonts w:ascii="Times New Roman" w:hAnsi="Times New Roman"/>
+              </w:rPr>
+              <w:t xml:space="preserve"> u </w:t>
+            </w:r>
+            <w:proofErr w:type="spellStart"/>
+            <w:r>
+              <w:rPr>
+                <w:rFonts w:ascii="Times New Roman" w:hAnsi="Times New Roman"/>
+              </w:rPr>
+              <w:t>regionu</w:t>
+            </w:r>
+            <w:proofErr w:type="spellEnd"/>
+            <w:r>
+              <w:rPr>
+                <w:rFonts w:ascii="Times New Roman" w:hAnsi="Times New Roman"/>
+              </w:rPr>
+              <w:t>.</w:t>
+            </w:r>
+            <w:r>
+              <w:rPr>
+                <w:rFonts w:ascii="Times New Roman" w:hAnsi="Times New Roman"/>
+              </w:rPr>
+              <w:br/>
+            </w:r>
+            <w:proofErr w:type="spellStart"/>
+            <w:r>
+              <w:rPr>
+                <w:rFonts w:ascii="Times New Roman" w:hAnsi="Times New Roman"/>
+              </w:rPr>
+              <w:t>Sistem</w:t>
+            </w:r>
+            <w:proofErr w:type="spellEnd"/>
+            <w:r>
+              <w:rPr>
+                <w:rFonts w:ascii="Times New Roman" w:hAnsi="Times New Roman"/>
+              </w:rPr>
+              <w:t xml:space="preserve"> </w:t>
+            </w:r>
+            <w:proofErr w:type="spellStart"/>
+            <w:r>
+              <w:rPr>
+                <w:rFonts w:ascii="Times New Roman" w:hAnsi="Times New Roman"/>
+              </w:rPr>
+              <w:t>dodaje</w:t>
+            </w:r>
+            <w:proofErr w:type="spellEnd"/>
+            <w:r>
+              <w:rPr>
+                <w:rFonts w:ascii="Times New Roman" w:hAnsi="Times New Roman"/>
+              </w:rPr>
+              <w:t xml:space="preserve"> </w:t>
+            </w:r>
+            <w:proofErr w:type="spellStart"/>
+            <w:r>
+              <w:rPr>
+                <w:rFonts w:ascii="Times New Roman" w:hAnsi="Times New Roman"/>
+              </w:rPr>
+              <w:t>novi</w:t>
+            </w:r>
+            <w:proofErr w:type="spellEnd"/>
+            <w:r>
+              <w:rPr>
+                <w:rFonts w:ascii="Times New Roman" w:hAnsi="Times New Roman"/>
+              </w:rPr>
+              <w:t xml:space="preserve"> region.</w:t>
+            </w:r>
+          </w:p>
+        </w:tc>
+      </w:tr>
+      <w:tr>
+        <w:trPr>
+          <w:trHeight w:val="261"/>
+          <w:jc w:val="center"/>
+        </w:trPr>
+        <w:tc>
+          <w:tcPr>
+            <w:tcW w:w="997" w:type="pct"/>
+          </w:tcPr>
+          <w:p>
+            <w:pPr>
+              <w:spacing w:after="0"/>
+              <w:rPr>
+                <w:rFonts w:ascii="Times New Roman" w:hAnsi="Times New Roman"/>
+                <w:b/>
+              </w:rPr>
+            </w:pPr>
+            <w:r>
+              <w:rPr>
+                <w:rFonts w:ascii="Times New Roman" w:hAnsi="Times New Roman"/>
+                <w:b/>
+              </w:rPr>
+              <w:t>Actors</w:t>
+            </w:r>
+          </w:p>
+        </w:tc>
+        <w:tc>
+          <w:tcPr>
+            <w:tcW w:w="4003" w:type="pct"/>
+            <w:gridSpan w:val="2"/>
+          </w:tcPr>
+          <w:p>
+            <w:pPr>
+              <w:spacing w:after="0"/>
+              <w:rPr>
+                <w:rFonts w:ascii="Times New Roman" w:hAnsi="Times New Roman"/>
+              </w:rPr>
+            </w:pPr>
+            <w:proofErr w:type="spellStart"/>
+            <w:r>
+              <w:rPr>
+                <w:rFonts w:ascii="Times New Roman" w:hAnsi="Times New Roman"/>
+              </w:rPr>
+              <w:t>Korisnik</w:t>
+            </w:r>
+            <w:proofErr w:type="spellEnd"/>
+            <w:r>
+              <w:rPr>
+                <w:rFonts w:ascii="Times New Roman" w:hAnsi="Times New Roman"/>
+              </w:rPr>
+              <w:t xml:space="preserve">, </w:t>
+            </w:r>
+            <w:proofErr w:type="spellStart"/>
+            <w:r>
+              <w:rPr>
+                <w:rFonts w:ascii="Times New Roman" w:hAnsi="Times New Roman"/>
+              </w:rPr>
+              <w:t>Sistem</w:t>
+            </w:r>
+            <w:proofErr w:type="spellEnd"/>
+          </w:p>
+        </w:tc>
+      </w:tr>
+      <w:tr>
+        <w:trPr>
+          <w:trHeight w:val="247"/>
+          <w:jc w:val="center"/>
+        </w:trPr>
+        <w:tc>
+          <w:tcPr>
+            <w:tcW w:w="997" w:type="pct"/>
+          </w:tcPr>
+          <w:p>
+            <w:pPr>
+              <w:spacing w:after="0"/>
+              <w:rPr>
+                <w:rFonts w:ascii="Times New Roman" w:hAnsi="Times New Roman"/>
+                <w:b/>
+              </w:rPr>
+            </w:pPr>
+            <w:r>
+              <w:rPr>
+                <w:rFonts w:ascii="Times New Roman" w:hAnsi="Times New Roman"/>
+                <w:b/>
+              </w:rPr>
+              <w:t>Triggers</w:t>
+            </w:r>
+          </w:p>
+        </w:tc>
+        <w:tc>
+          <w:tcPr>
+            <w:tcW w:w="4003" w:type="pct"/>
+            <w:gridSpan w:val="2"/>
+          </w:tcPr>
+          <w:p>
+            <w:pPr>
+              <w:spacing w:after="0"/>
+              <w:rPr>
+                <w:rFonts w:ascii="Times New Roman" w:hAnsi="Times New Roman"/>
+              </w:rPr>
+            </w:pPr>
+          </w:p>
+        </w:tc>
+      </w:tr>
+      <w:tr>
+        <w:trPr>
+          <w:trHeight w:val="247"/>
+          <w:jc w:val="center"/>
+        </w:trPr>
+        <w:tc>
+          <w:tcPr>
+            <w:tcW w:w="5000" w:type="pct"/>
+            <w:gridSpan w:val="3"/>
+          </w:tcPr>
+          <w:p>
+            <w:pPr>
+              <w:spacing w:after="0"/>
+              <w:jc w:val="center"/>
+              <w:rPr>
+                <w:rFonts w:ascii="Times New Roman" w:hAnsi="Times New Roman"/>
+                <w:b/>
+              </w:rPr>
+            </w:pPr>
+            <w:r>
+              <w:rPr>
+                <w:rFonts w:ascii="Times New Roman" w:hAnsi="Times New Roman"/>
+                <w:b/>
+              </w:rPr>
+              <w:t>Flow of Events</w:t>
+            </w:r>
+          </w:p>
+        </w:tc>
+      </w:tr>
+      <w:tr>
+        <w:trPr>
+          <w:trHeight w:val="261"/>
+          <w:jc w:val="center"/>
+        </w:trPr>
+        <w:tc>
+          <w:tcPr>
+            <w:tcW w:w="997" w:type="pct"/>
+            <w:vMerge w:val="restart"/>
+          </w:tcPr>
+          <w:p>
+            <w:pPr>
+              <w:spacing w:after="0"/>
+              <w:rPr>
+                <w:rFonts w:ascii="Times New Roman" w:hAnsi="Times New Roman"/>
+                <w:b/>
+              </w:rPr>
+            </w:pPr>
+            <w:r>
+              <w:rPr>
+                <w:rFonts w:ascii="Times New Roman" w:hAnsi="Times New Roman"/>
+                <w:b/>
+              </w:rPr>
+              <w:t>Basic Flow</w:t>
+            </w:r>
+          </w:p>
+        </w:tc>
+        <w:tc>
+          <w:tcPr>
+            <w:tcW w:w="396" w:type="pct"/>
+          </w:tcPr>
+          <w:p>
+            <w:pPr>
+              <w:spacing w:after="0"/>
+              <w:jc w:val="center"/>
+              <w:rPr>
+                <w:rFonts w:ascii="Times New Roman" w:hAnsi="Times New Roman"/>
+                <w:b/>
+              </w:rPr>
+            </w:pPr>
+            <w:r>
+              <w:rPr>
+                <w:rFonts w:ascii="Times New Roman" w:hAnsi="Times New Roman"/>
+                <w:b/>
+              </w:rPr>
+              <w:t>Steps</w:t>
+            </w:r>
+          </w:p>
+        </w:tc>
+        <w:tc>
+          <w:tcPr>
+            <w:tcW w:w="3607" w:type="pct"/>
+          </w:tcPr>
+          <w:p>
+            <w:pPr>
+              <w:spacing w:after="0"/>
+              <w:rPr>
+                <w:rFonts w:ascii="Times New Roman" w:hAnsi="Times New Roman"/>
+                <w:b/>
+              </w:rPr>
+            </w:pPr>
+            <w:r>
+              <w:rPr>
+                <w:rFonts w:ascii="Times New Roman" w:hAnsi="Times New Roman"/>
+                <w:b/>
+              </w:rPr>
+              <w:t>Actions</w:t>
+            </w:r>
+          </w:p>
+        </w:tc>
+      </w:tr>
+      <w:tr>
+        <w:trPr>
+          <w:trHeight w:val="261"/>
+          <w:jc w:val="center"/>
+        </w:trPr>
+        <w:tc>
+          <w:tcPr>
+            <w:tcW w:w="997" w:type="pct"/>
+            <w:vMerge/>
+          </w:tcPr>
+          <w:p>
+            <w:pPr>
+              <w:spacing w:after="0"/>
+              <w:rPr>
+                <w:rFonts w:ascii="Times New Roman" w:hAnsi="Times New Roman"/>
+                <w:b/>
+              </w:rPr>
+            </w:pPr>
+          </w:p>
+        </w:tc>
+        <w:tc>
+          <w:tcPr>
+            <w:tcW w:w="396" w:type="pct"/>
+          </w:tcPr>
+          <w:p>
+            <w:pPr>
+              <w:spacing w:after="0"/>
+              <w:jc w:val="center"/>
+              <w:rPr>
+                <w:rFonts w:ascii="Times New Roman" w:hAnsi="Times New Roman"/>
+              </w:rPr>
+            </w:pPr>
+            <w:r>
+              <w:rPr>
+                <w:rFonts w:ascii="Times New Roman" w:hAnsi="Times New Roman"/>
+              </w:rPr>
+              <w:t>1</w:t>
+            </w:r>
+          </w:p>
+        </w:tc>
+        <w:tc>
+          <w:tcPr>
+            <w:tcW w:w="3607" w:type="pct"/>
+          </w:tcPr>
+          <w:p>
+            <w:pPr>
+              <w:spacing w:after="0"/>
+              <w:rPr>
+                <w:rFonts w:ascii="Times New Roman" w:hAnsi="Times New Roman"/>
+              </w:rPr>
+            </w:pPr>
+            <w:proofErr w:type="spellStart"/>
+            <w:r>
+              <w:rPr>
+                <w:rFonts w:ascii="Times New Roman" w:hAnsi="Times New Roman"/>
+              </w:rPr>
+              <w:t>Korisnik</w:t>
+            </w:r>
+            <w:proofErr w:type="spellEnd"/>
+            <w:r>
+              <w:rPr>
+                <w:rFonts w:ascii="Times New Roman" w:hAnsi="Times New Roman"/>
+              </w:rPr>
+              <w:t xml:space="preserve"> </w:t>
+            </w:r>
+            <w:proofErr w:type="spellStart"/>
+            <w:r>
+              <w:rPr>
+                <w:rFonts w:ascii="Times New Roman" w:hAnsi="Times New Roman"/>
+              </w:rPr>
+              <w:t>pokreće</w:t>
+            </w:r>
+            <w:proofErr w:type="spellEnd"/>
+            <w:r>
+              <w:rPr>
+                <w:rFonts w:ascii="Times New Roman" w:hAnsi="Times New Roman"/>
+              </w:rPr>
+              <w:t xml:space="preserve"> </w:t>
+            </w:r>
+            <w:proofErr w:type="spellStart"/>
+            <w:r>
+              <w:rPr>
+                <w:rFonts w:ascii="Times New Roman" w:hAnsi="Times New Roman"/>
+              </w:rPr>
+              <w:t>formu</w:t>
+            </w:r>
+            <w:proofErr w:type="spellEnd"/>
+            <w:r>
+              <w:rPr>
+                <w:rFonts w:ascii="Times New Roman" w:hAnsi="Times New Roman"/>
+              </w:rPr>
+              <w:t xml:space="preserve"> </w:t>
+            </w:r>
+            <w:proofErr w:type="spellStart"/>
+            <w:r>
+              <w:rPr>
+                <w:rFonts w:ascii="Times New Roman" w:hAnsi="Times New Roman"/>
+              </w:rPr>
+              <w:t>za</w:t>
+            </w:r>
+            <w:proofErr w:type="spellEnd"/>
+            <w:r>
+              <w:rPr>
+                <w:rFonts w:ascii="Times New Roman" w:hAnsi="Times New Roman"/>
+              </w:rPr>
+              <w:t xml:space="preserve"> </w:t>
+            </w:r>
+            <w:proofErr w:type="spellStart"/>
+            <w:r>
+              <w:rPr>
+                <w:rFonts w:ascii="Times New Roman" w:hAnsi="Times New Roman"/>
+              </w:rPr>
+              <w:t>kreiranje</w:t>
+            </w:r>
+            <w:proofErr w:type="spellEnd"/>
+            <w:r>
+              <w:rPr>
+                <w:rFonts w:ascii="Times New Roman" w:hAnsi="Times New Roman"/>
+              </w:rPr>
+              <w:t xml:space="preserve"> </w:t>
+            </w:r>
+            <w:proofErr w:type="spellStart"/>
+            <w:r>
+              <w:rPr>
+                <w:rFonts w:ascii="Times New Roman" w:hAnsi="Times New Roman"/>
+              </w:rPr>
+              <w:t>regiona</w:t>
+            </w:r>
+            <w:proofErr w:type="spellEnd"/>
+            <w:r>
+              <w:rPr>
+                <w:rFonts w:ascii="Times New Roman" w:hAnsi="Times New Roman"/>
+              </w:rPr>
+              <w:t>.</w:t>
+            </w:r>
+          </w:p>
+        </w:tc>
+      </w:tr>
+      <w:tr>
+        <w:trPr>
+          <w:trHeight w:val="261"/>
+          <w:jc w:val="center"/>
+        </w:trPr>
+        <w:tc>
+          <w:tcPr>
+            <w:tcW w:w="997" w:type="pct"/>
+            <w:vMerge/>
+          </w:tcPr>
+          <w:p>
+            <w:pPr>
+              <w:spacing w:after="0"/>
+              <w:rPr>
+                <w:rFonts w:ascii="Times New Roman" w:hAnsi="Times New Roman"/>
+                <w:b/>
+              </w:rPr>
+            </w:pPr>
+          </w:p>
+        </w:tc>
+        <w:tc>
+          <w:tcPr>
+            <w:tcW w:w="396" w:type="pct"/>
+          </w:tcPr>
+          <w:p>
+            <w:pPr>
+              <w:spacing w:after="0"/>
+              <w:jc w:val="center"/>
+              <w:rPr>
+                <w:rFonts w:ascii="Times New Roman" w:hAnsi="Times New Roman"/>
+              </w:rPr>
+            </w:pPr>
+            <w:r>
+              <w:rPr>
+                <w:rFonts w:ascii="Times New Roman" w:hAnsi="Times New Roman"/>
+              </w:rPr>
+              <w:t>2</w:t>
+            </w:r>
+          </w:p>
+        </w:tc>
+        <w:tc>
+          <w:tcPr>
+            <w:tcW w:w="3607" w:type="pct"/>
+          </w:tcPr>
+          <w:p>
+            <w:pPr>
+              <w:spacing w:after="0"/>
+              <w:rPr>
+                <w:rFonts w:ascii="Times New Roman" w:hAnsi="Times New Roman"/>
+              </w:rPr>
+            </w:pPr>
+            <w:proofErr w:type="spellStart"/>
+            <w:r>
+              <w:rPr>
+                <w:rFonts w:ascii="Times New Roman" w:hAnsi="Times New Roman"/>
+              </w:rPr>
+              <w:t>Korisnik</w:t>
+            </w:r>
+            <w:proofErr w:type="spellEnd"/>
+            <w:r>
+              <w:rPr>
+                <w:rFonts w:ascii="Times New Roman" w:hAnsi="Times New Roman"/>
+              </w:rPr>
+              <w:t xml:space="preserve"> </w:t>
+            </w:r>
+            <w:proofErr w:type="spellStart"/>
+            <w:r>
+              <w:rPr>
+                <w:rFonts w:ascii="Times New Roman" w:hAnsi="Times New Roman"/>
+              </w:rPr>
+              <w:t>bira</w:t>
+            </w:r>
+            <w:proofErr w:type="spellEnd"/>
+            <w:r>
+              <w:rPr>
+                <w:rFonts w:ascii="Times New Roman" w:hAnsi="Times New Roman"/>
+              </w:rPr>
+              <w:t xml:space="preserve"> </w:t>
+            </w:r>
+            <w:proofErr w:type="spellStart"/>
+            <w:r>
+              <w:rPr>
+                <w:rFonts w:ascii="Times New Roman" w:hAnsi="Times New Roman"/>
+              </w:rPr>
+              <w:t>opciju</w:t>
+            </w:r>
+            <w:proofErr w:type="spellEnd"/>
+            <w:r>
+              <w:rPr>
+                <w:rFonts w:ascii="Times New Roman" w:hAnsi="Times New Roman"/>
+              </w:rPr>
+              <w:t xml:space="preserve"> </w:t>
+            </w:r>
+            <w:proofErr w:type="spellStart"/>
+            <w:r>
+              <w:rPr>
+                <w:rFonts w:ascii="Times New Roman" w:hAnsi="Times New Roman"/>
+              </w:rPr>
+              <w:t>za</w:t>
+            </w:r>
+            <w:proofErr w:type="spellEnd"/>
+            <w:r>
+              <w:rPr>
+                <w:rFonts w:ascii="Times New Roman" w:hAnsi="Times New Roman"/>
+              </w:rPr>
+              <w:t xml:space="preserve"> </w:t>
+            </w:r>
+            <w:proofErr w:type="spellStart"/>
+            <w:r>
+              <w:rPr>
+                <w:rFonts w:ascii="Times New Roman" w:hAnsi="Times New Roman"/>
+              </w:rPr>
+              <w:t>crtanje</w:t>
+            </w:r>
+            <w:proofErr w:type="spellEnd"/>
+            <w:r>
+              <w:rPr>
+                <w:rFonts w:ascii="Times New Roman" w:hAnsi="Times New Roman"/>
+              </w:rPr>
+              <w:t>.</w:t>
+            </w:r>
+          </w:p>
+        </w:tc>
+      </w:tr>
+      <w:tr>
+        <w:trPr>
+          <w:trHeight w:val="261"/>
+          <w:jc w:val="center"/>
+        </w:trPr>
+        <w:tc>
+          <w:tcPr>
+            <w:tcW w:w="997" w:type="pct"/>
+            <w:vMerge/>
+          </w:tcPr>
+          <w:p>
+            <w:pPr>
+              <w:spacing w:after="0"/>
+              <w:rPr>
+                <w:rFonts w:ascii="Times New Roman" w:hAnsi="Times New Roman"/>
+                <w:b/>
+              </w:rPr>
+            </w:pPr>
+          </w:p>
+        </w:tc>
+        <w:tc>
+          <w:tcPr>
+            <w:tcW w:w="396" w:type="pct"/>
+          </w:tcPr>
+          <w:p>
+            <w:pPr>
+              <w:spacing w:after="0"/>
+              <w:jc w:val="center"/>
+              <w:rPr>
+                <w:rFonts w:ascii="Times New Roman" w:hAnsi="Times New Roman"/>
+              </w:rPr>
+            </w:pPr>
+            <w:r>
+              <w:rPr>
+                <w:rFonts w:ascii="Times New Roman" w:hAnsi="Times New Roman"/>
+              </w:rPr>
+              <w:t>3</w:t>
+            </w:r>
+          </w:p>
+        </w:tc>
+        <w:tc>
+          <w:tcPr>
+            <w:tcW w:w="3607" w:type="pct"/>
+          </w:tcPr>
+          <w:p>
+            <w:pPr>
+              <w:spacing w:after="0"/>
+              <w:rPr>
+                <w:rFonts w:ascii="Times New Roman" w:hAnsi="Times New Roman"/>
+              </w:rPr>
+            </w:pPr>
+            <w:proofErr w:type="spellStart"/>
+            <w:r>
+              <w:rPr>
+                <w:rFonts w:ascii="Times New Roman" w:hAnsi="Times New Roman"/>
+              </w:rPr>
+              <w:t>Sistem</w:t>
+            </w:r>
+            <w:proofErr w:type="spellEnd"/>
+            <w:r>
+              <w:rPr>
+                <w:rFonts w:ascii="Times New Roman" w:hAnsi="Times New Roman"/>
+              </w:rPr>
+              <w:t xml:space="preserve"> </w:t>
+            </w:r>
+            <w:proofErr w:type="spellStart"/>
+            <w:r>
+              <w:rPr>
+                <w:rFonts w:ascii="Times New Roman" w:hAnsi="Times New Roman"/>
+              </w:rPr>
+              <w:t>utvrđuje</w:t>
+            </w:r>
+            <w:proofErr w:type="spellEnd"/>
+            <w:r>
+              <w:rPr>
+                <w:rFonts w:ascii="Times New Roman" w:hAnsi="Times New Roman"/>
+              </w:rPr>
+              <w:t xml:space="preserve"> </w:t>
+            </w:r>
+            <w:proofErr w:type="spellStart"/>
+            <w:r>
+              <w:rPr>
+                <w:rFonts w:ascii="Times New Roman" w:hAnsi="Times New Roman"/>
+              </w:rPr>
+              <w:t>k</w:t>
+            </w:r>
+            <w:r>
+              <w:rPr>
+                <w:rFonts w:ascii="Times New Roman" w:hAnsi="Times New Roman"/>
+              </w:rPr>
+              <w:t>oordinate</w:t>
+            </w:r>
+            <w:proofErr w:type="spellEnd"/>
+            <w:r>
+              <w:rPr>
+                <w:rFonts w:ascii="Times New Roman" w:hAnsi="Times New Roman"/>
+              </w:rPr>
+              <w:t xml:space="preserve"> </w:t>
+            </w:r>
+            <w:proofErr w:type="spellStart"/>
+            <w:r>
+              <w:rPr>
+                <w:rFonts w:ascii="Times New Roman" w:hAnsi="Times New Roman"/>
+              </w:rPr>
+              <w:t>vrhova</w:t>
+            </w:r>
+            <w:proofErr w:type="spellEnd"/>
+            <w:r>
+              <w:rPr>
+                <w:rFonts w:ascii="Times New Roman" w:hAnsi="Times New Roman"/>
+              </w:rPr>
+              <w:t xml:space="preserve"> </w:t>
+            </w:r>
+            <w:proofErr w:type="spellStart"/>
+            <w:r>
+              <w:rPr>
+                <w:rFonts w:ascii="Times New Roman" w:hAnsi="Times New Roman"/>
+              </w:rPr>
+              <w:t>regiona</w:t>
+            </w:r>
+            <w:proofErr w:type="spellEnd"/>
+            <w:r>
+              <w:rPr>
+                <w:rFonts w:ascii="Times New Roman" w:hAnsi="Times New Roman"/>
+              </w:rPr>
+              <w:t>.</w:t>
+            </w:r>
+          </w:p>
+        </w:tc>
+      </w:tr>
+      <w:tr>
+        <w:trPr>
+          <w:trHeight w:val="261"/>
+          <w:jc w:val="center"/>
+        </w:trPr>
+        <w:tc>
+          <w:tcPr>
+            <w:tcW w:w="997" w:type="pct"/>
+            <w:vMerge/>
+          </w:tcPr>
+          <w:p>
+            <w:pPr>
+              <w:spacing w:after="0"/>
+              <w:rPr>
+                <w:rFonts w:ascii="Times New Roman" w:hAnsi="Times New Roman"/>
+                <w:b/>
+              </w:rPr>
+            </w:pPr>
+          </w:p>
+        </w:tc>
+        <w:tc>
+          <w:tcPr>
+            <w:tcW w:w="396" w:type="pct"/>
+          </w:tcPr>
+          <w:p>
+            <w:pPr>
+              <w:spacing w:after="0"/>
+              <w:jc w:val="center"/>
+              <w:rPr>
+                <w:rFonts w:ascii="Times New Roman" w:hAnsi="Times New Roman"/>
+              </w:rPr>
+            </w:pPr>
+            <w:r>
+              <w:rPr>
+                <w:rFonts w:ascii="Times New Roman" w:hAnsi="Times New Roman"/>
+              </w:rPr>
+              <w:t>4</w:t>
+            </w:r>
+          </w:p>
+        </w:tc>
+        <w:tc>
+          <w:tcPr>
+            <w:tcW w:w="3607" w:type="pct"/>
+          </w:tcPr>
+          <w:p>
+            <w:pPr>
+              <w:spacing w:after="0"/>
+              <w:rPr>
+                <w:rFonts w:ascii="Times New Roman" w:hAnsi="Times New Roman"/>
+              </w:rPr>
+            </w:pPr>
+            <w:proofErr w:type="spellStart"/>
+            <w:r>
+              <w:rPr>
+                <w:rFonts w:ascii="Times New Roman" w:hAnsi="Times New Roman"/>
+              </w:rPr>
+              <w:t>Sistem</w:t>
+            </w:r>
+            <w:proofErr w:type="spellEnd"/>
+            <w:r>
+              <w:rPr>
+                <w:rFonts w:ascii="Times New Roman" w:hAnsi="Times New Roman"/>
+              </w:rPr>
+              <w:t xml:space="preserve"> </w:t>
+            </w:r>
+            <w:proofErr w:type="spellStart"/>
+            <w:r>
+              <w:rPr>
+                <w:rFonts w:ascii="Times New Roman" w:hAnsi="Times New Roman"/>
+              </w:rPr>
+              <w:t>provjerava</w:t>
+            </w:r>
+            <w:proofErr w:type="spellEnd"/>
+            <w:r>
+              <w:rPr>
+                <w:rFonts w:ascii="Times New Roman" w:hAnsi="Times New Roman"/>
+              </w:rPr>
+              <w:t xml:space="preserve"> </w:t>
+            </w:r>
+            <w:proofErr w:type="spellStart"/>
+            <w:r>
+              <w:rPr>
+                <w:rFonts w:ascii="Times New Roman" w:hAnsi="Times New Roman"/>
+              </w:rPr>
+              <w:t>preklapanje</w:t>
+            </w:r>
+            <w:proofErr w:type="spellEnd"/>
+            <w:r>
+              <w:rPr>
+                <w:rFonts w:ascii="Times New Roman" w:hAnsi="Times New Roman"/>
+              </w:rPr>
+              <w:t xml:space="preserve"> </w:t>
+            </w:r>
+            <w:proofErr w:type="spellStart"/>
+            <w:r>
+              <w:rPr>
+                <w:rFonts w:ascii="Times New Roman" w:hAnsi="Times New Roman"/>
+              </w:rPr>
+              <w:t>sa</w:t>
+            </w:r>
+            <w:proofErr w:type="spellEnd"/>
+            <w:r>
+              <w:rPr>
+                <w:rFonts w:ascii="Times New Roman" w:hAnsi="Times New Roman"/>
+              </w:rPr>
+              <w:t xml:space="preserve"> </w:t>
+            </w:r>
+            <w:proofErr w:type="spellStart"/>
+            <w:r>
+              <w:rPr>
+                <w:rFonts w:ascii="Times New Roman" w:hAnsi="Times New Roman"/>
+              </w:rPr>
+              <w:t>drugim</w:t>
+            </w:r>
+            <w:proofErr w:type="spellEnd"/>
+            <w:r>
+              <w:rPr>
+                <w:rFonts w:ascii="Times New Roman" w:hAnsi="Times New Roman"/>
+              </w:rPr>
+              <w:t xml:space="preserve"> </w:t>
+            </w:r>
+            <w:proofErr w:type="spellStart"/>
+            <w:r>
+              <w:rPr>
+                <w:rFonts w:ascii="Times New Roman" w:hAnsi="Times New Roman"/>
+              </w:rPr>
+              <w:t>regionima</w:t>
+            </w:r>
+            <w:proofErr w:type="spellEnd"/>
+            <w:r>
+              <w:rPr>
+                <w:rFonts w:ascii="Times New Roman" w:hAnsi="Times New Roman"/>
+              </w:rPr>
+              <w:t>.</w:t>
+            </w:r>
+          </w:p>
+        </w:tc>
+      </w:tr>
+      <w:tr>
+        <w:trPr>
+          <w:trHeight w:val="261"/>
+          <w:jc w:val="center"/>
+        </w:trPr>
+        <w:tc>
+          <w:tcPr>
+            <w:tcW w:w="997" w:type="pct"/>
+            <w:vMerge/>
+          </w:tcPr>
+          <w:p>
+            <w:pPr>
+              <w:spacing w:after="0"/>
+              <w:rPr>
+                <w:rFonts w:ascii="Times New Roman" w:hAnsi="Times New Roman"/>
+                <w:b/>
+              </w:rPr>
+            </w:pPr>
+          </w:p>
+        </w:tc>
+        <w:tc>
+          <w:tcPr>
+            <w:tcW w:w="396" w:type="pct"/>
+          </w:tcPr>
+          <w:p>
+            <w:pPr>
+              <w:spacing w:after="0"/>
+              <w:jc w:val="center"/>
+              <w:rPr>
+                <w:rFonts w:ascii="Times New Roman" w:hAnsi="Times New Roman"/>
+              </w:rPr>
+            </w:pPr>
+            <w:r>
+              <w:rPr>
+                <w:rFonts w:ascii="Times New Roman" w:hAnsi="Times New Roman"/>
+              </w:rPr>
+              <w:t>5</w:t>
+            </w:r>
+          </w:p>
+        </w:tc>
+        <w:tc>
+          <w:tcPr>
+            <w:tcW w:w="3607" w:type="pct"/>
+          </w:tcPr>
+          <w:p>
+            <w:pPr>
+              <w:spacing w:after="0"/>
+              <w:rPr>
+                <w:rFonts w:ascii="Times New Roman" w:hAnsi="Times New Roman"/>
+              </w:rPr>
+            </w:pPr>
+            <w:proofErr w:type="spellStart"/>
+            <w:r>
+              <w:rPr>
+                <w:rFonts w:ascii="Times New Roman" w:hAnsi="Times New Roman"/>
+              </w:rPr>
+              <w:t>Sistem</w:t>
+            </w:r>
+            <w:proofErr w:type="spellEnd"/>
+            <w:r>
+              <w:rPr>
+                <w:rFonts w:ascii="Times New Roman" w:hAnsi="Times New Roman"/>
+              </w:rPr>
+              <w:t xml:space="preserve"> </w:t>
+            </w:r>
+            <w:proofErr w:type="spellStart"/>
+            <w:r>
+              <w:rPr>
+                <w:rFonts w:ascii="Times New Roman" w:hAnsi="Times New Roman"/>
+              </w:rPr>
+              <w:t>prikazuje</w:t>
+            </w:r>
+            <w:proofErr w:type="spellEnd"/>
+            <w:r>
+              <w:rPr>
+                <w:rFonts w:ascii="Times New Roman" w:hAnsi="Times New Roman"/>
+              </w:rPr>
+              <w:t xml:space="preserve"> </w:t>
+            </w:r>
+            <w:proofErr w:type="spellStart"/>
+            <w:r>
+              <w:rPr>
+                <w:rFonts w:ascii="Times New Roman" w:hAnsi="Times New Roman"/>
+              </w:rPr>
+              <w:t>izbor</w:t>
+            </w:r>
+            <w:proofErr w:type="spellEnd"/>
+            <w:r>
+              <w:rPr>
+                <w:rFonts w:ascii="Times New Roman" w:hAnsi="Times New Roman"/>
+              </w:rPr>
+              <w:t xml:space="preserve"> o </w:t>
+            </w:r>
+            <w:proofErr w:type="spellStart"/>
+            <w:r>
+              <w:rPr>
+                <w:rFonts w:ascii="Times New Roman" w:hAnsi="Times New Roman"/>
+              </w:rPr>
+              <w:t>dodavanju</w:t>
+            </w:r>
+            <w:proofErr w:type="spellEnd"/>
+            <w:r>
+              <w:rPr>
+                <w:rFonts w:ascii="Times New Roman" w:hAnsi="Times New Roman"/>
+              </w:rPr>
+              <w:t xml:space="preserve"> </w:t>
+            </w:r>
+            <w:proofErr w:type="spellStart"/>
+            <w:r>
+              <w:rPr>
+                <w:rFonts w:ascii="Times New Roman" w:hAnsi="Times New Roman"/>
+              </w:rPr>
+              <w:t>biljke</w:t>
+            </w:r>
+            <w:proofErr w:type="spellEnd"/>
+            <w:r>
+              <w:rPr>
+                <w:rFonts w:ascii="Times New Roman" w:hAnsi="Times New Roman"/>
+              </w:rPr>
+              <w:t xml:space="preserve">. </w:t>
+            </w:r>
+          </w:p>
+        </w:tc>
+      </w:tr>
+      <w:tr>
+        <w:trPr>
+          <w:trHeight w:val="261"/>
+          <w:jc w:val="center"/>
+        </w:trPr>
+        <w:tc>
+          <w:tcPr>
+            <w:tcW w:w="997" w:type="pct"/>
+            <w:vMerge/>
+          </w:tcPr>
+          <w:p>
+            <w:pPr>
+              <w:spacing w:after="0"/>
+              <w:rPr>
+                <w:rFonts w:ascii="Times New Roman" w:hAnsi="Times New Roman"/>
+                <w:b/>
+              </w:rPr>
+            </w:pPr>
+          </w:p>
+        </w:tc>
+        <w:tc>
+          <w:tcPr>
+            <w:tcW w:w="396" w:type="pct"/>
+          </w:tcPr>
+          <w:p>
+            <w:pPr>
+              <w:spacing w:after="0"/>
+              <w:jc w:val="center"/>
+              <w:rPr>
+                <w:rFonts w:ascii="Times New Roman" w:hAnsi="Times New Roman"/>
+              </w:rPr>
+            </w:pPr>
+            <w:r>
+              <w:rPr>
+                <w:rFonts w:ascii="Times New Roman" w:hAnsi="Times New Roman"/>
+              </w:rPr>
+              <w:t>6</w:t>
+            </w:r>
+          </w:p>
+        </w:tc>
+        <w:tc>
+          <w:tcPr>
+            <w:tcW w:w="3607" w:type="pct"/>
+          </w:tcPr>
+          <w:p>
+            <w:pPr>
+              <w:spacing w:after="0"/>
+              <w:rPr>
+                <w:rFonts w:ascii="Times New Roman" w:hAnsi="Times New Roman"/>
+              </w:rPr>
+            </w:pPr>
+            <w:proofErr w:type="spellStart"/>
+            <w:r>
+              <w:rPr>
+                <w:rFonts w:ascii="Times New Roman" w:hAnsi="Times New Roman"/>
+              </w:rPr>
+              <w:t>Korisnik</w:t>
+            </w:r>
+            <w:proofErr w:type="spellEnd"/>
+            <w:r>
+              <w:rPr>
+                <w:rFonts w:ascii="Times New Roman" w:hAnsi="Times New Roman"/>
+              </w:rPr>
+              <w:t xml:space="preserve"> </w:t>
+            </w:r>
+            <w:proofErr w:type="spellStart"/>
+            <w:r>
+              <w:rPr>
+                <w:rFonts w:ascii="Times New Roman" w:hAnsi="Times New Roman"/>
+              </w:rPr>
+              <w:t>unosi</w:t>
+            </w:r>
+            <w:proofErr w:type="spellEnd"/>
+            <w:r>
+              <w:rPr>
+                <w:rFonts w:ascii="Times New Roman" w:hAnsi="Times New Roman"/>
+              </w:rPr>
+              <w:t xml:space="preserve"> </w:t>
+            </w:r>
+            <w:proofErr w:type="spellStart"/>
+            <w:r>
+              <w:rPr>
+                <w:rFonts w:ascii="Times New Roman" w:hAnsi="Times New Roman"/>
+              </w:rPr>
+              <w:t>podatke</w:t>
+            </w:r>
+            <w:proofErr w:type="spellEnd"/>
+            <w:r>
+              <w:rPr>
+                <w:rFonts w:ascii="Times New Roman" w:hAnsi="Times New Roman"/>
+              </w:rPr>
+              <w:t xml:space="preserve"> o </w:t>
+            </w:r>
+            <w:proofErr w:type="spellStart"/>
+            <w:r>
+              <w:rPr>
+                <w:rFonts w:ascii="Times New Roman" w:hAnsi="Times New Roman"/>
+              </w:rPr>
+              <w:t>biljci</w:t>
+            </w:r>
+            <w:proofErr w:type="spellEnd"/>
+            <w:r>
+              <w:rPr>
+                <w:rFonts w:ascii="Times New Roman" w:hAnsi="Times New Roman"/>
+              </w:rPr>
+              <w:t>.</w:t>
+            </w:r>
+          </w:p>
+        </w:tc>
+      </w:tr>
+      <w:tr>
+        <w:trPr>
+          <w:trHeight w:val="261"/>
+          <w:jc w:val="center"/>
+        </w:trPr>
+        <w:tc>
+          <w:tcPr>
+            <w:tcW w:w="997" w:type="pct"/>
+            <w:vMerge/>
+            <w:tcBorders>
+              <w:bottom w:val="nil"/>
+            </w:tcBorders>
+          </w:tcPr>
+          <w:p>
+            <w:pPr>
+              <w:spacing w:after="0"/>
+              <w:rPr>
+                <w:rFonts w:ascii="Times New Roman" w:hAnsi="Times New Roman"/>
+                <w:b/>
+              </w:rPr>
+            </w:pPr>
+          </w:p>
+        </w:tc>
+        <w:tc>
+          <w:tcPr>
+            <w:tcW w:w="396" w:type="pct"/>
+          </w:tcPr>
+          <w:p>
+            <w:pPr>
+              <w:spacing w:after="0"/>
+              <w:jc w:val="center"/>
+              <w:rPr>
+                <w:rFonts w:ascii="Times New Roman" w:hAnsi="Times New Roman"/>
+              </w:rPr>
+            </w:pPr>
+            <w:r>
+              <w:rPr>
+                <w:rFonts w:ascii="Times New Roman" w:hAnsi="Times New Roman"/>
+              </w:rPr>
+              <w:t>7</w:t>
+            </w:r>
+          </w:p>
+        </w:tc>
+        <w:tc>
+          <w:tcPr>
+            <w:tcW w:w="3607" w:type="pct"/>
+          </w:tcPr>
+          <w:p>
+            <w:pPr>
+              <w:spacing w:after="0"/>
+              <w:rPr>
+                <w:rFonts w:ascii="Times New Roman" w:hAnsi="Times New Roman"/>
+              </w:rPr>
+            </w:pPr>
+            <w:proofErr w:type="spellStart"/>
+            <w:r>
+              <w:rPr>
+                <w:rFonts w:ascii="Times New Roman" w:hAnsi="Times New Roman"/>
+              </w:rPr>
+              <w:t>Sistem</w:t>
+            </w:r>
+            <w:proofErr w:type="spellEnd"/>
+            <w:r>
+              <w:rPr>
+                <w:rFonts w:ascii="Times New Roman" w:hAnsi="Times New Roman"/>
+              </w:rPr>
+              <w:t xml:space="preserve"> </w:t>
+            </w:r>
+            <w:proofErr w:type="spellStart"/>
+            <w:r>
+              <w:rPr>
+                <w:rFonts w:ascii="Times New Roman" w:hAnsi="Times New Roman"/>
+              </w:rPr>
+              <w:t>provjerava</w:t>
+            </w:r>
+            <w:proofErr w:type="spellEnd"/>
+            <w:r>
+              <w:rPr>
+                <w:rFonts w:ascii="Times New Roman" w:hAnsi="Times New Roman"/>
+              </w:rPr>
+              <w:t xml:space="preserve"> </w:t>
+            </w:r>
+            <w:proofErr w:type="spellStart"/>
+            <w:r>
+              <w:rPr>
+                <w:rFonts w:ascii="Times New Roman" w:hAnsi="Times New Roman"/>
+              </w:rPr>
+              <w:t>validnost</w:t>
+            </w:r>
+            <w:proofErr w:type="spellEnd"/>
+            <w:r>
+              <w:rPr>
+                <w:rFonts w:ascii="Times New Roman" w:hAnsi="Times New Roman"/>
+              </w:rPr>
+              <w:t xml:space="preserve"> </w:t>
+            </w:r>
+            <w:proofErr w:type="spellStart"/>
+            <w:r>
+              <w:rPr>
+                <w:rFonts w:ascii="Times New Roman" w:hAnsi="Times New Roman"/>
+              </w:rPr>
+              <w:t>podataka</w:t>
+            </w:r>
+            <w:proofErr w:type="spellEnd"/>
+            <w:r>
+              <w:rPr>
+                <w:rFonts w:ascii="Times New Roman" w:hAnsi="Times New Roman"/>
+              </w:rPr>
+              <w:t>.</w:t>
+            </w:r>
+          </w:p>
+        </w:tc>
+      </w:tr>
+      <w:tr>
+        <w:trPr>
+          <w:trHeight w:val="261"/>
+          <w:jc w:val="center"/>
+        </w:trPr>
+        <w:tc>
+          <w:tcPr>
+            <w:tcW w:w="997" w:type="pct"/>
+            <w:tcBorders>
+              <w:top w:val="nil"/>
+              <w:bottom w:val="nil"/>
+            </w:tcBorders>
+          </w:tcPr>
+          <w:p>
+            <w:pPr>
+              <w:spacing w:after="0"/>
+              <w:rPr>
+                <w:rFonts w:ascii="Times New Roman" w:hAnsi="Times New Roman"/>
+                <w:b/>
+              </w:rPr>
+            </w:pPr>
+          </w:p>
+        </w:tc>
+        <w:tc>
+          <w:tcPr>
+            <w:tcW w:w="396" w:type="pct"/>
+          </w:tcPr>
+          <w:p>
+            <w:pPr>
+              <w:spacing w:after="0"/>
+              <w:jc w:val="center"/>
+              <w:rPr>
+                <w:rFonts w:ascii="Times New Roman" w:hAnsi="Times New Roman"/>
+              </w:rPr>
+            </w:pPr>
+            <w:r>
+              <w:rPr>
+                <w:rFonts w:ascii="Times New Roman" w:hAnsi="Times New Roman"/>
+              </w:rPr>
+              <w:t>8</w:t>
+            </w:r>
+          </w:p>
+        </w:tc>
+        <w:tc>
+          <w:tcPr>
+            <w:tcW w:w="3607" w:type="pct"/>
+          </w:tcPr>
+          <w:p>
+            <w:pPr>
+              <w:spacing w:after="0"/>
+              <w:rPr>
+                <w:rFonts w:ascii="Times New Roman" w:hAnsi="Times New Roman"/>
+                <w:lang w:val="sr-Latn-BA"/>
+              </w:rPr>
+            </w:pPr>
+            <w:proofErr w:type="spellStart"/>
+            <w:r>
+              <w:rPr>
+                <w:rFonts w:ascii="Times New Roman" w:hAnsi="Times New Roman"/>
+              </w:rPr>
+              <w:t>Sistem</w:t>
+            </w:r>
+            <w:proofErr w:type="spellEnd"/>
+            <w:r>
+              <w:rPr>
+                <w:rFonts w:ascii="Times New Roman" w:hAnsi="Times New Roman"/>
+              </w:rPr>
+              <w:t xml:space="preserve"> </w:t>
+            </w:r>
+            <w:proofErr w:type="spellStart"/>
+            <w:r>
+              <w:rPr>
+                <w:rFonts w:ascii="Times New Roman" w:hAnsi="Times New Roman"/>
+              </w:rPr>
+              <w:t>dodaje</w:t>
+            </w:r>
+            <w:proofErr w:type="spellEnd"/>
+            <w:r>
+              <w:rPr>
+                <w:rFonts w:ascii="Times New Roman" w:hAnsi="Times New Roman"/>
+              </w:rPr>
+              <w:t xml:space="preserve"> </w:t>
+            </w:r>
+            <w:proofErr w:type="spellStart"/>
+            <w:r>
+              <w:rPr>
+                <w:rFonts w:ascii="Times New Roman" w:hAnsi="Times New Roman"/>
+              </w:rPr>
+              <w:t>novi</w:t>
+            </w:r>
+            <w:proofErr w:type="spellEnd"/>
+            <w:r>
+              <w:rPr>
+                <w:rFonts w:ascii="Times New Roman" w:hAnsi="Times New Roman"/>
+              </w:rPr>
+              <w:t xml:space="preserve"> region.</w:t>
+            </w:r>
+          </w:p>
+        </w:tc>
+      </w:tr>
+      <w:tr>
+        <w:trPr>
+          <w:trHeight w:val="261"/>
+          <w:jc w:val="center"/>
+        </w:trPr>
+        <w:tc>
+          <w:tcPr>
+            <w:tcW w:w="997" w:type="pct"/>
+            <w:tcBorders>
+              <w:top w:val="nil"/>
+            </w:tcBorders>
+          </w:tcPr>
+          <w:p>
+            <w:pPr>
+              <w:spacing w:after="0"/>
+              <w:rPr>
+                <w:rFonts w:ascii="Times New Roman" w:hAnsi="Times New Roman"/>
+                <w:b/>
+              </w:rPr>
+            </w:pPr>
+          </w:p>
+        </w:tc>
+        <w:tc>
+          <w:tcPr>
+            <w:tcW w:w="396" w:type="pct"/>
+          </w:tcPr>
+          <w:p>
+            <w:pPr>
+              <w:spacing w:after="0"/>
+              <w:jc w:val="center"/>
+              <w:rPr>
+                <w:rFonts w:ascii="Times New Roman" w:hAnsi="Times New Roman"/>
+              </w:rPr>
+            </w:pPr>
+            <w:r>
+              <w:rPr>
+                <w:rFonts w:ascii="Times New Roman" w:hAnsi="Times New Roman"/>
+              </w:rPr>
+              <w:t>9</w:t>
+            </w:r>
+          </w:p>
+        </w:tc>
+        <w:tc>
+          <w:tcPr>
+            <w:tcW w:w="3607" w:type="pct"/>
+          </w:tcPr>
+          <w:p>
+            <w:pPr>
+              <w:spacing w:after="0"/>
+              <w:rPr>
+                <w:rFonts w:ascii="Times New Roman" w:hAnsi="Times New Roman"/>
+              </w:rPr>
+            </w:pPr>
+            <w:proofErr w:type="spellStart"/>
+            <w:r>
+              <w:rPr>
+                <w:rFonts w:ascii="Times New Roman" w:hAnsi="Times New Roman"/>
+              </w:rPr>
+              <w:t>Sistem</w:t>
+            </w:r>
+            <w:proofErr w:type="spellEnd"/>
+            <w:r>
+              <w:rPr>
+                <w:rFonts w:ascii="Times New Roman" w:hAnsi="Times New Roman"/>
+              </w:rPr>
+              <w:t xml:space="preserve"> </w:t>
+            </w:r>
+            <w:proofErr w:type="spellStart"/>
+            <w:r>
+              <w:rPr>
+                <w:rFonts w:ascii="Times New Roman" w:hAnsi="Times New Roman"/>
+              </w:rPr>
+              <w:t>prikazuje</w:t>
+            </w:r>
+            <w:proofErr w:type="spellEnd"/>
+            <w:r>
+              <w:rPr>
+                <w:rFonts w:ascii="Times New Roman" w:hAnsi="Times New Roman"/>
+              </w:rPr>
+              <w:t xml:space="preserve"> </w:t>
+            </w:r>
+            <w:proofErr w:type="spellStart"/>
+            <w:r>
+              <w:rPr>
+                <w:rFonts w:ascii="Times New Roman" w:hAnsi="Times New Roman"/>
+              </w:rPr>
+              <w:t>obavještenje</w:t>
+            </w:r>
+            <w:proofErr w:type="spellEnd"/>
+            <w:r>
+              <w:rPr>
+                <w:rFonts w:ascii="Times New Roman" w:hAnsi="Times New Roman"/>
+              </w:rPr>
+              <w:t xml:space="preserve"> o </w:t>
+            </w:r>
+            <w:proofErr w:type="spellStart"/>
+            <w:r>
+              <w:rPr>
+                <w:rFonts w:ascii="Times New Roman" w:hAnsi="Times New Roman"/>
+              </w:rPr>
+              <w:t>uspješnom</w:t>
+            </w:r>
+            <w:proofErr w:type="spellEnd"/>
+            <w:r>
+              <w:rPr>
+                <w:rFonts w:ascii="Times New Roman" w:hAnsi="Times New Roman"/>
+              </w:rPr>
+              <w:t xml:space="preserve"> </w:t>
+            </w:r>
+            <w:proofErr w:type="spellStart"/>
+            <w:r>
+              <w:rPr>
+                <w:rFonts w:ascii="Times New Roman" w:hAnsi="Times New Roman"/>
+              </w:rPr>
+              <w:t>dodavanju</w:t>
+            </w:r>
+            <w:proofErr w:type="spellEnd"/>
+            <w:r>
+              <w:rPr>
+                <w:rFonts w:ascii="Times New Roman" w:hAnsi="Times New Roman"/>
+              </w:rPr>
+              <w:t>.</w:t>
+            </w:r>
+          </w:p>
+        </w:tc>
+      </w:tr>
+      <w:tr>
+        <w:trPr>
+          <w:trHeight w:val="261"/>
+          <w:jc w:val="center"/>
+        </w:trPr>
+        <w:tc>
+          <w:tcPr>
+            <w:tcW w:w="997" w:type="pct"/>
+            <w:vMerge w:val="restart"/>
+          </w:tcPr>
+          <w:p>
+            <w:pPr>
+              <w:spacing w:after="0"/>
+              <w:rPr>
+                <w:rFonts w:ascii="Times New Roman" w:hAnsi="Times New Roman"/>
+                <w:b/>
+              </w:rPr>
+            </w:pPr>
+            <w:r>
+              <w:rPr>
+                <w:rFonts w:ascii="Times New Roman" w:hAnsi="Times New Roman"/>
+                <w:b/>
+              </w:rPr>
+              <w:t>Alternate Flow</w:t>
+            </w:r>
+          </w:p>
+        </w:tc>
+        <w:tc>
+          <w:tcPr>
+            <w:tcW w:w="396" w:type="pct"/>
+          </w:tcPr>
+          <w:p>
+            <w:pPr>
+              <w:spacing w:after="0"/>
+              <w:rPr>
+                <w:rFonts w:ascii="Times New Roman" w:hAnsi="Times New Roman"/>
+                <w:b/>
+              </w:rPr>
+            </w:pPr>
+            <w:r>
+              <w:rPr>
+                <w:rFonts w:ascii="Times New Roman" w:hAnsi="Times New Roman"/>
+                <w:b/>
+              </w:rPr>
+              <w:t>Steps</w:t>
+            </w:r>
+          </w:p>
+        </w:tc>
+        <w:tc>
+          <w:tcPr>
+            <w:tcW w:w="3607" w:type="pct"/>
+          </w:tcPr>
+          <w:p>
+            <w:pPr>
+              <w:spacing w:after="0"/>
+              <w:rPr>
+                <w:rFonts w:ascii="Times New Roman" w:hAnsi="Times New Roman"/>
+                <w:b/>
+              </w:rPr>
+            </w:pPr>
+            <w:r>
+              <w:rPr>
+                <w:rFonts w:ascii="Times New Roman" w:hAnsi="Times New Roman"/>
+                <w:b/>
+              </w:rPr>
+              <w:t>Branching Actions</w:t>
+            </w:r>
+          </w:p>
+        </w:tc>
+      </w:tr>
+      <w:tr>
+        <w:trPr>
+          <w:trHeight w:val="85"/>
+          <w:jc w:val="center"/>
+        </w:trPr>
+        <w:tc>
+          <w:tcPr>
+            <w:tcW w:w="997" w:type="pct"/>
+            <w:vMerge/>
+            <w:tcBorders>
+              <w:bottom w:val="nil"/>
+            </w:tcBorders>
+          </w:tcPr>
+          <w:p>
+            <w:pPr>
+              <w:spacing w:after="0"/>
+              <w:rPr>
+                <w:rFonts w:ascii="Times New Roman" w:hAnsi="Times New Roman"/>
+                <w:b/>
+              </w:rPr>
+            </w:pPr>
+          </w:p>
+        </w:tc>
+        <w:tc>
+          <w:tcPr>
+            <w:tcW w:w="396" w:type="pct"/>
+          </w:tcPr>
+          <w:p>
+            <w:pPr>
+              <w:spacing w:after="0"/>
+              <w:jc w:val="center"/>
+              <w:rPr>
+                <w:rFonts w:ascii="Times New Roman" w:hAnsi="Times New Roman"/>
+              </w:rPr>
+            </w:pPr>
+            <w:r>
+              <w:rPr>
+                <w:rFonts w:ascii="Times New Roman" w:hAnsi="Times New Roman"/>
+              </w:rPr>
+              <w:t>4.1</w:t>
+            </w:r>
+          </w:p>
+        </w:tc>
+        <w:tc>
+          <w:tcPr>
+            <w:tcW w:w="3607" w:type="pct"/>
+          </w:tcPr>
+          <w:p>
+            <w:pPr>
+              <w:spacing w:after="0"/>
+              <w:rPr>
+                <w:rFonts w:ascii="Times New Roman" w:hAnsi="Times New Roman"/>
+              </w:rPr>
+            </w:pPr>
+            <w:r>
+              <w:rPr>
+                <w:rFonts w:ascii="Times New Roman" w:hAnsi="Times New Roman"/>
+              </w:rPr>
+              <w:t xml:space="preserve">AKO </w:t>
+            </w:r>
+            <w:r>
+              <w:rPr>
+                <w:rFonts w:ascii="Times New Roman" w:hAnsi="Times New Roman"/>
+              </w:rPr>
+              <w:t xml:space="preserve">se </w:t>
+            </w:r>
+            <w:proofErr w:type="spellStart"/>
+            <w:r>
+              <w:rPr>
+                <w:rFonts w:ascii="Times New Roman" w:hAnsi="Times New Roman"/>
+              </w:rPr>
+              <w:t>novi</w:t>
+            </w:r>
+            <w:proofErr w:type="spellEnd"/>
+            <w:r>
+              <w:rPr>
+                <w:rFonts w:ascii="Times New Roman" w:hAnsi="Times New Roman"/>
+              </w:rPr>
+              <w:t xml:space="preserve"> region </w:t>
+            </w:r>
+            <w:proofErr w:type="spellStart"/>
+            <w:r>
+              <w:rPr>
+                <w:rFonts w:ascii="Times New Roman" w:hAnsi="Times New Roman"/>
+              </w:rPr>
+              <w:t>preklapa</w:t>
+            </w:r>
+            <w:proofErr w:type="spellEnd"/>
+            <w:r>
+              <w:rPr>
+                <w:rFonts w:ascii="Times New Roman" w:hAnsi="Times New Roman"/>
+              </w:rPr>
+              <w:t xml:space="preserve"> </w:t>
+            </w:r>
+            <w:proofErr w:type="spellStart"/>
+            <w:r>
+              <w:rPr>
+                <w:rFonts w:ascii="Times New Roman" w:hAnsi="Times New Roman"/>
+              </w:rPr>
+              <w:t>sa</w:t>
+            </w:r>
+            <w:proofErr w:type="spellEnd"/>
+            <w:r>
+              <w:rPr>
+                <w:rFonts w:ascii="Times New Roman" w:hAnsi="Times New Roman"/>
+              </w:rPr>
+              <w:t xml:space="preserve"> </w:t>
+            </w:r>
+            <w:proofErr w:type="spellStart"/>
+            <w:r>
+              <w:rPr>
+                <w:rFonts w:ascii="Times New Roman" w:hAnsi="Times New Roman"/>
+              </w:rPr>
+              <w:t>drugim</w:t>
+            </w:r>
+            <w:proofErr w:type="spellEnd"/>
+            <w:r>
+              <w:rPr>
+                <w:rFonts w:ascii="Times New Roman" w:hAnsi="Times New Roman"/>
+              </w:rPr>
+              <w:t xml:space="preserve"> </w:t>
+            </w:r>
+            <w:proofErr w:type="spellStart"/>
+            <w:r>
+              <w:rPr>
+                <w:rFonts w:ascii="Times New Roman" w:hAnsi="Times New Roman"/>
+              </w:rPr>
+              <w:t>regionima</w:t>
+            </w:r>
+            <w:proofErr w:type="spellEnd"/>
+          </w:p>
+          <w:p>
+            <w:pPr>
+              <w:spacing w:after="0"/>
+              <w:rPr>
+                <w:rFonts w:ascii="Times New Roman" w:hAnsi="Times New Roman"/>
+              </w:rPr>
+            </w:pPr>
+            <w:r>
+              <w:rPr>
+                <w:rFonts w:ascii="Times New Roman" w:hAnsi="Times New Roman"/>
+              </w:rPr>
+              <w:t xml:space="preserve">TADA </w:t>
+            </w:r>
+            <w:proofErr w:type="spellStart"/>
+            <w:r>
+              <w:rPr>
+                <w:rFonts w:ascii="Times New Roman" w:hAnsi="Times New Roman"/>
+              </w:rPr>
+              <w:t>sistem</w:t>
+            </w:r>
+            <w:proofErr w:type="spellEnd"/>
+            <w:r>
+              <w:rPr>
+                <w:rFonts w:ascii="Times New Roman" w:hAnsi="Times New Roman"/>
+              </w:rPr>
+              <w:t xml:space="preserve"> </w:t>
+            </w:r>
+            <w:proofErr w:type="spellStart"/>
+            <w:r>
+              <w:rPr>
+                <w:rFonts w:ascii="Times New Roman" w:hAnsi="Times New Roman"/>
+              </w:rPr>
+              <w:t>prikazuje</w:t>
+            </w:r>
+            <w:proofErr w:type="spellEnd"/>
+            <w:r>
+              <w:rPr>
+                <w:rFonts w:ascii="Times New Roman" w:hAnsi="Times New Roman"/>
+              </w:rPr>
+              <w:t xml:space="preserve"> </w:t>
+            </w:r>
+            <w:proofErr w:type="spellStart"/>
+            <w:r>
+              <w:rPr>
+                <w:rFonts w:ascii="Times New Roman" w:hAnsi="Times New Roman"/>
+              </w:rPr>
+              <w:t>poruku</w:t>
+            </w:r>
+            <w:proofErr w:type="spellEnd"/>
+            <w:r>
+              <w:rPr>
+                <w:rFonts w:ascii="Times New Roman" w:hAnsi="Times New Roman"/>
+              </w:rPr>
+              <w:t xml:space="preserve"> o </w:t>
+            </w:r>
+            <w:proofErr w:type="spellStart"/>
+            <w:r>
+              <w:rPr>
+                <w:rFonts w:ascii="Times New Roman" w:hAnsi="Times New Roman"/>
+              </w:rPr>
+              <w:t>grešci</w:t>
+            </w:r>
+            <w:proofErr w:type="spellEnd"/>
+          </w:p>
+        </w:tc>
+      </w:tr>
+      <w:tr>
+        <w:trPr>
+          <w:trHeight w:val="85"/>
+          <w:jc w:val="center"/>
+        </w:trPr>
+        <w:tc>
+          <w:tcPr>
+            <w:tcW w:w="997" w:type="pct"/>
+            <w:tcBorders>
+              <w:top w:val="nil"/>
+              <w:bottom w:val="nil"/>
+            </w:tcBorders>
+          </w:tcPr>
+          <w:p>
+            <w:pPr>
+              <w:spacing w:after="0"/>
+              <w:rPr>
+                <w:rFonts w:ascii="Times New Roman" w:hAnsi="Times New Roman"/>
+                <w:b/>
+              </w:rPr>
+            </w:pPr>
+          </w:p>
+        </w:tc>
+        <w:tc>
+          <w:tcPr>
+            <w:tcW w:w="396" w:type="pct"/>
+          </w:tcPr>
+          <w:p>
+            <w:pPr>
+              <w:spacing w:after="0"/>
+              <w:jc w:val="center"/>
+              <w:rPr>
+                <w:rFonts w:ascii="Times New Roman" w:hAnsi="Times New Roman"/>
+              </w:rPr>
+            </w:pPr>
+            <w:r>
+              <w:rPr>
+                <w:rFonts w:ascii="Times New Roman" w:hAnsi="Times New Roman"/>
+              </w:rPr>
+              <w:t>6.1</w:t>
+            </w:r>
+          </w:p>
+        </w:tc>
+        <w:tc>
+          <w:tcPr>
+            <w:tcW w:w="3607" w:type="pct"/>
+          </w:tcPr>
+          <w:p>
+            <w:pPr>
+              <w:spacing w:after="0"/>
+              <w:rPr>
+                <w:rFonts w:ascii="Times New Roman" w:hAnsi="Times New Roman"/>
+              </w:rPr>
+            </w:pPr>
+            <w:r>
+              <w:rPr>
+                <w:rFonts w:ascii="Times New Roman" w:hAnsi="Times New Roman"/>
+              </w:rPr>
+              <w:t xml:space="preserve">AKO </w:t>
+            </w:r>
+            <w:proofErr w:type="spellStart"/>
+            <w:r>
+              <w:rPr>
+                <w:rFonts w:ascii="Times New Roman" w:hAnsi="Times New Roman"/>
+              </w:rPr>
+              <w:t>korisnik</w:t>
+            </w:r>
+            <w:proofErr w:type="spellEnd"/>
+            <w:r>
+              <w:rPr>
+                <w:rFonts w:ascii="Times New Roman" w:hAnsi="Times New Roman"/>
+              </w:rPr>
+              <w:t xml:space="preserve"> </w:t>
+            </w:r>
+            <w:proofErr w:type="spellStart"/>
+            <w:r>
+              <w:rPr>
+                <w:rFonts w:ascii="Times New Roman" w:hAnsi="Times New Roman"/>
+              </w:rPr>
+              <w:t>odabere</w:t>
+            </w:r>
+            <w:proofErr w:type="spellEnd"/>
+            <w:r>
+              <w:rPr>
+                <w:rFonts w:ascii="Times New Roman" w:hAnsi="Times New Roman"/>
+              </w:rPr>
+              <w:t xml:space="preserve"> da </w:t>
+            </w:r>
+            <w:proofErr w:type="spellStart"/>
+            <w:r>
+              <w:rPr>
+                <w:rFonts w:ascii="Times New Roman" w:hAnsi="Times New Roman"/>
+              </w:rPr>
+              <w:t>neće</w:t>
+            </w:r>
+            <w:proofErr w:type="spellEnd"/>
+            <w:r>
+              <w:rPr>
+                <w:rFonts w:ascii="Times New Roman" w:hAnsi="Times New Roman"/>
+              </w:rPr>
+              <w:t xml:space="preserve"> da </w:t>
+            </w:r>
+            <w:proofErr w:type="spellStart"/>
+            <w:r>
+              <w:rPr>
+                <w:rFonts w:ascii="Times New Roman" w:hAnsi="Times New Roman"/>
+              </w:rPr>
+              <w:t>unese</w:t>
+            </w:r>
+            <w:proofErr w:type="spellEnd"/>
+            <w:r>
+              <w:rPr>
+                <w:rFonts w:ascii="Times New Roman" w:hAnsi="Times New Roman"/>
+              </w:rPr>
+              <w:t xml:space="preserve"> </w:t>
+            </w:r>
+            <w:proofErr w:type="spellStart"/>
+            <w:r>
+              <w:rPr>
+                <w:rFonts w:ascii="Times New Roman" w:hAnsi="Times New Roman"/>
+              </w:rPr>
+              <w:t>podatke</w:t>
+            </w:r>
+            <w:proofErr w:type="spellEnd"/>
+            <w:r>
+              <w:rPr>
+                <w:rFonts w:ascii="Times New Roman" w:hAnsi="Times New Roman"/>
+              </w:rPr>
+              <w:t xml:space="preserve"> o </w:t>
+            </w:r>
+            <w:proofErr w:type="spellStart"/>
+            <w:r>
+              <w:rPr>
+                <w:rFonts w:ascii="Times New Roman" w:hAnsi="Times New Roman"/>
+              </w:rPr>
+              <w:t>biljci</w:t>
+            </w:r>
+            <w:proofErr w:type="spellEnd"/>
+          </w:p>
+          <w:p>
+            <w:pPr>
+              <w:spacing w:after="0"/>
+              <w:rPr>
+                <w:rFonts w:ascii="Times New Roman" w:hAnsi="Times New Roman"/>
+              </w:rPr>
+            </w:pPr>
+            <w:r>
+              <w:rPr>
+                <w:rFonts w:ascii="Times New Roman" w:hAnsi="Times New Roman"/>
+              </w:rPr>
+              <w:t xml:space="preserve">TADA </w:t>
+            </w:r>
+            <w:proofErr w:type="spellStart"/>
+            <w:r>
+              <w:rPr>
+                <w:rFonts w:ascii="Times New Roman" w:hAnsi="Times New Roman"/>
+              </w:rPr>
+              <w:t>sistem</w:t>
+            </w:r>
+            <w:proofErr w:type="spellEnd"/>
+            <w:r>
+              <w:rPr>
+                <w:rFonts w:ascii="Times New Roman" w:hAnsi="Times New Roman"/>
+              </w:rPr>
+              <w:t xml:space="preserve"> </w:t>
+            </w:r>
+            <w:proofErr w:type="spellStart"/>
+            <w:r>
+              <w:rPr>
+                <w:rFonts w:ascii="Times New Roman" w:hAnsi="Times New Roman"/>
+              </w:rPr>
+              <w:t>dodaje</w:t>
+            </w:r>
+            <w:proofErr w:type="spellEnd"/>
+            <w:r>
+              <w:rPr>
+                <w:rFonts w:ascii="Times New Roman" w:hAnsi="Times New Roman"/>
+              </w:rPr>
+              <w:t xml:space="preserve"> </w:t>
+            </w:r>
+            <w:proofErr w:type="spellStart"/>
+            <w:r>
+              <w:rPr>
+                <w:rFonts w:ascii="Times New Roman" w:hAnsi="Times New Roman"/>
+              </w:rPr>
+              <w:t>novi</w:t>
+            </w:r>
+            <w:proofErr w:type="spellEnd"/>
+            <w:r>
+              <w:rPr>
+                <w:rFonts w:ascii="Times New Roman" w:hAnsi="Times New Roman"/>
+              </w:rPr>
+              <w:t xml:space="preserve"> region bez </w:t>
+            </w:r>
+            <w:proofErr w:type="spellStart"/>
+            <w:r>
+              <w:rPr>
+                <w:rFonts w:ascii="Times New Roman" w:hAnsi="Times New Roman"/>
+              </w:rPr>
+              <w:t>biljke</w:t>
+            </w:r>
+            <w:bookmarkStart w:id="0" w:name="_GoBack"/>
+            <w:bookmarkEnd w:id="0"/>
+            <w:proofErr w:type="spellEnd"/>
+          </w:p>
+        </w:tc>
+      </w:tr>
+      <w:tr>
+        <w:trPr>
+          <w:trHeight w:val="85"/>
+          <w:jc w:val="center"/>
+        </w:trPr>
+        <w:tc>
+          <w:tcPr>
+            <w:tcW w:w="997" w:type="pct"/>
+            <w:tcBorders>
+              <w:top w:val="nil"/>
+            </w:tcBorders>
+          </w:tcPr>
+          <w:p>
+            <w:pPr>
+              <w:spacing w:after="0"/>
+              <w:rPr>
+                <w:rFonts w:ascii="Times New Roman" w:hAnsi="Times New Roman"/>
+                <w:b/>
+              </w:rPr>
+            </w:pPr>
+          </w:p>
+        </w:tc>
+        <w:tc>
+          <w:tcPr>
+            <w:tcW w:w="396" w:type="pct"/>
+          </w:tcPr>
+          <w:p>
+            <w:pPr>
+              <w:spacing w:after="0"/>
+              <w:jc w:val="center"/>
+              <w:rPr>
+                <w:rFonts w:ascii="Times New Roman" w:hAnsi="Times New Roman"/>
+              </w:rPr>
+            </w:pPr>
+            <w:r>
+              <w:rPr>
+                <w:rFonts w:ascii="Times New Roman" w:hAnsi="Times New Roman"/>
+              </w:rPr>
+              <w:t>7.1</w:t>
+            </w:r>
+          </w:p>
+        </w:tc>
+        <w:tc>
+          <w:tcPr>
+            <w:tcW w:w="3607" w:type="pct"/>
+          </w:tcPr>
+          <w:p>
+            <w:pPr>
+              <w:spacing w:after="0"/>
+              <w:rPr>
+                <w:rFonts w:ascii="Times New Roman" w:hAnsi="Times New Roman"/>
+              </w:rPr>
+            </w:pPr>
+            <w:r>
+              <w:rPr>
+                <w:rFonts w:ascii="Times New Roman" w:hAnsi="Times New Roman"/>
+              </w:rPr>
+              <w:t xml:space="preserve">AKO </w:t>
+            </w:r>
+            <w:proofErr w:type="spellStart"/>
+            <w:r>
+              <w:rPr>
+                <w:rFonts w:ascii="Times New Roman" w:hAnsi="Times New Roman"/>
+              </w:rPr>
+              <w:t>podaci</w:t>
+            </w:r>
+            <w:proofErr w:type="spellEnd"/>
+            <w:r>
+              <w:rPr>
+                <w:rFonts w:ascii="Times New Roman" w:hAnsi="Times New Roman"/>
+              </w:rPr>
+              <w:t xml:space="preserve"> </w:t>
+            </w:r>
+            <w:proofErr w:type="spellStart"/>
+            <w:r>
+              <w:rPr>
+                <w:rFonts w:ascii="Times New Roman" w:hAnsi="Times New Roman"/>
+              </w:rPr>
+              <w:t>nisu</w:t>
+            </w:r>
+            <w:proofErr w:type="spellEnd"/>
+            <w:r>
+              <w:rPr>
+                <w:rFonts w:ascii="Times New Roman" w:hAnsi="Times New Roman"/>
+              </w:rPr>
+              <w:t xml:space="preserve"> </w:t>
+            </w:r>
+            <w:proofErr w:type="spellStart"/>
+            <w:r>
+              <w:rPr>
+                <w:rFonts w:ascii="Times New Roman" w:hAnsi="Times New Roman"/>
+              </w:rPr>
+              <w:t>validni</w:t>
+            </w:r>
+            <w:proofErr w:type="spellEnd"/>
+            <w:r>
+              <w:rPr>
+                <w:rFonts w:ascii="Times New Roman" w:hAnsi="Times New Roman"/>
+              </w:rPr>
+              <w:t xml:space="preserve"> </w:t>
+            </w:r>
+          </w:p>
+          <w:p>
+            <w:pPr>
+              <w:spacing w:after="0"/>
+              <w:rPr>
+                <w:rFonts w:ascii="Times New Roman" w:hAnsi="Times New Roman"/>
+              </w:rPr>
+            </w:pPr>
+            <w:r>
+              <w:rPr>
+                <w:rFonts w:ascii="Times New Roman" w:hAnsi="Times New Roman"/>
+              </w:rPr>
+              <w:t xml:space="preserve">TADA </w:t>
+            </w:r>
+            <w:proofErr w:type="spellStart"/>
+            <w:r>
+              <w:rPr>
+                <w:rFonts w:ascii="Times New Roman" w:hAnsi="Times New Roman"/>
+              </w:rPr>
+              <w:t>sistem</w:t>
+            </w:r>
+            <w:proofErr w:type="spellEnd"/>
+            <w:r>
+              <w:rPr>
+                <w:rFonts w:ascii="Times New Roman" w:hAnsi="Times New Roman"/>
+              </w:rPr>
+              <w:t xml:space="preserve"> </w:t>
+            </w:r>
+            <w:proofErr w:type="spellStart"/>
+            <w:r>
+              <w:rPr>
+                <w:rFonts w:ascii="Times New Roman" w:hAnsi="Times New Roman"/>
+              </w:rPr>
+              <w:t>prikazuje</w:t>
+            </w:r>
+            <w:proofErr w:type="spellEnd"/>
+            <w:r>
+              <w:rPr>
+                <w:rFonts w:ascii="Times New Roman" w:hAnsi="Times New Roman"/>
+              </w:rPr>
+              <w:t xml:space="preserve"> </w:t>
+            </w:r>
+            <w:proofErr w:type="spellStart"/>
+            <w:r>
+              <w:rPr>
+                <w:rFonts w:ascii="Times New Roman" w:hAnsi="Times New Roman"/>
+              </w:rPr>
+              <w:t>poruku</w:t>
+            </w:r>
+            <w:proofErr w:type="spellEnd"/>
+            <w:r>
+              <w:rPr>
+                <w:rFonts w:ascii="Times New Roman" w:hAnsi="Times New Roman"/>
+              </w:rPr>
+              <w:t xml:space="preserve"> o </w:t>
+            </w:r>
+            <w:proofErr w:type="spellStart"/>
+            <w:r>
+              <w:rPr>
+                <w:rFonts w:ascii="Times New Roman" w:hAnsi="Times New Roman"/>
+              </w:rPr>
+              <w:t>grešci</w:t>
+            </w:r>
+            <w:proofErr w:type="spellEnd"/>
+          </w:p>
+        </w:tc>
+      </w:tr>
+      <w:tr>
+        <w:trPr>
+          <w:trHeight w:val="383"/>
+          <w:jc w:val="center"/>
+        </w:trPr>
+        <w:tc>
+          <w:tcPr>
+            <w:tcW w:w="5000" w:type="pct"/>
+            <w:gridSpan w:val="3"/>
+          </w:tcPr>
+          <w:p>
+            <w:pPr>
+              <w:spacing w:after="0"/>
+              <w:jc w:val="center"/>
+              <w:rPr>
+                <w:rFonts w:ascii="Times New Roman" w:hAnsi="Times New Roman"/>
+              </w:rPr>
+            </w:pPr>
+            <w:r>
+              <w:rPr>
+                <w:rFonts w:ascii="Times New Roman" w:hAnsi="Times New Roman"/>
+                <w:b/>
+              </w:rPr>
+              <w:t>Special Requirements</w:t>
+            </w:r>
+          </w:p>
+        </w:tc>
+      </w:tr>
+      <w:tr>
+        <w:trPr>
+          <w:trHeight w:val="382"/>
+          <w:jc w:val="center"/>
+        </w:trPr>
+        <w:tc>
+          <w:tcPr>
+            <w:tcW w:w="997" w:type="pct"/>
+          </w:tcPr>
+          <w:p>
+            <w:pPr>
+              <w:spacing w:after="0"/>
+              <w:rPr>
+                <w:rFonts w:ascii="Times New Roman" w:hAnsi="Times New Roman"/>
+                <w:b/>
+              </w:rPr>
+            </w:pPr>
+          </w:p>
+        </w:tc>
+        <w:tc>
+          <w:tcPr>
+            <w:tcW w:w="4003" w:type="pct"/>
+            <w:gridSpan w:val="2"/>
+          </w:tcPr>
+          <w:p>
+            <w:pPr>
+              <w:spacing w:after="0"/>
+              <w:rPr>
+                <w:rFonts w:ascii="Times New Roman" w:hAnsi="Times New Roman"/>
+              </w:rPr>
+            </w:pPr>
+          </w:p>
+        </w:tc>
+      </w:tr>
+      <w:tr>
+        <w:trPr>
+          <w:trHeight w:val="261"/>
+          <w:jc w:val="center"/>
+        </w:trPr>
+        <w:tc>
+          <w:tcPr>
+            <w:tcW w:w="997" w:type="pct"/>
+          </w:tcPr>
+          <w:p>
+            <w:pPr>
+              <w:spacing w:after="0"/>
+              <w:rPr>
+                <w:rFonts w:ascii="Times New Roman" w:hAnsi="Times New Roman"/>
+                <w:b/>
+              </w:rPr>
+            </w:pPr>
+            <w:r>
+              <w:rPr>
+                <w:rFonts w:ascii="Times New Roman" w:hAnsi="Times New Roman"/>
+                <w:b/>
+              </w:rPr>
+              <w:t>Precondition</w:t>
+            </w:r>
+          </w:p>
+        </w:tc>
+        <w:tc>
+          <w:tcPr>
+            <w:tcW w:w="4003" w:type="pct"/>
+            <w:gridSpan w:val="2"/>
+          </w:tcPr>
+          <w:p>
+            <w:pPr>
+              <w:spacing w:after="0"/>
+              <w:rPr>
+                <w:rFonts w:ascii="Times New Roman" w:hAnsi="Times New Roman"/>
+              </w:rPr>
+            </w:pPr>
+            <w:proofErr w:type="spellStart"/>
+            <w:r>
+              <w:rPr>
+                <w:rFonts w:ascii="Times New Roman" w:hAnsi="Times New Roman"/>
+              </w:rPr>
+              <w:t>Korisnik</w:t>
+            </w:r>
+            <w:proofErr w:type="spellEnd"/>
+            <w:r>
+              <w:rPr>
+                <w:rFonts w:ascii="Times New Roman" w:hAnsi="Times New Roman"/>
+              </w:rPr>
+              <w:t xml:space="preserve"> </w:t>
+            </w:r>
+            <w:proofErr w:type="spellStart"/>
+            <w:r>
+              <w:rPr>
+                <w:rFonts w:ascii="Times New Roman" w:hAnsi="Times New Roman"/>
+              </w:rPr>
+              <w:t>ulogovan</w:t>
+            </w:r>
+            <w:proofErr w:type="spellEnd"/>
+            <w:r>
+              <w:rPr>
+                <w:rFonts w:ascii="Times New Roman" w:hAnsi="Times New Roman"/>
+              </w:rPr>
+              <w:t xml:space="preserve"> </w:t>
+            </w:r>
+            <w:proofErr w:type="spellStart"/>
+            <w:r>
+              <w:rPr>
+                <w:rFonts w:ascii="Times New Roman" w:hAnsi="Times New Roman"/>
+              </w:rPr>
+              <w:t>na</w:t>
+            </w:r>
+            <w:proofErr w:type="spellEnd"/>
+            <w:r>
+              <w:rPr>
+                <w:rFonts w:ascii="Times New Roman" w:hAnsi="Times New Roman"/>
+              </w:rPr>
+              <w:t xml:space="preserve"> </w:t>
+            </w:r>
+            <w:proofErr w:type="spellStart"/>
+            <w:r>
+              <w:rPr>
+                <w:rFonts w:ascii="Times New Roman" w:hAnsi="Times New Roman"/>
+              </w:rPr>
+              <w:t>sistem</w:t>
+            </w:r>
+            <w:proofErr w:type="spellEnd"/>
+            <w:r>
+              <w:rPr>
+                <w:rFonts w:ascii="Times New Roman" w:hAnsi="Times New Roman"/>
+              </w:rPr>
+              <w:t>.</w:t>
+            </w:r>
+          </w:p>
+        </w:tc>
+      </w:tr>
+      <w:tr>
+        <w:trPr>
+          <w:trHeight w:val="261"/>
+          <w:jc w:val="center"/>
+        </w:trPr>
+        <w:tc>
+          <w:tcPr>
+            <w:tcW w:w="997" w:type="pct"/>
+          </w:tcPr>
+          <w:p>
+            <w:pPr>
+              <w:spacing w:after="0"/>
+              <w:rPr>
+                <w:rFonts w:ascii="Times New Roman" w:hAnsi="Times New Roman"/>
+                <w:b/>
+              </w:rPr>
+            </w:pPr>
+            <w:r>
+              <w:rPr>
+                <w:rFonts w:ascii="Times New Roman" w:hAnsi="Times New Roman"/>
+                <w:b/>
+              </w:rPr>
+              <w:t>Postcondition</w:t>
+            </w:r>
+          </w:p>
+        </w:tc>
+        <w:tc>
+          <w:tcPr>
+            <w:tcW w:w="4003" w:type="pct"/>
+            <w:gridSpan w:val="2"/>
+          </w:tcPr>
+          <w:p>
+            <w:pPr>
+              <w:spacing w:after="0"/>
+              <w:rPr>
+                <w:rFonts w:ascii="Times New Roman" w:hAnsi="Times New Roman"/>
+              </w:rPr>
+            </w:pPr>
+            <w:proofErr w:type="spellStart"/>
+            <w:r>
+              <w:rPr>
+                <w:rFonts w:ascii="Times New Roman" w:hAnsi="Times New Roman"/>
+              </w:rPr>
+              <w:t>Dodan</w:t>
+            </w:r>
+            <w:proofErr w:type="spellEnd"/>
+            <w:r>
+              <w:rPr>
+                <w:rFonts w:ascii="Times New Roman" w:hAnsi="Times New Roman"/>
+              </w:rPr>
+              <w:t xml:space="preserve"> </w:t>
+            </w:r>
+            <w:proofErr w:type="spellStart"/>
+            <w:r>
+              <w:rPr>
+                <w:rFonts w:ascii="Times New Roman" w:hAnsi="Times New Roman"/>
+              </w:rPr>
+              <w:t>novi</w:t>
+            </w:r>
+            <w:proofErr w:type="spellEnd"/>
+            <w:r>
+              <w:rPr>
+                <w:rFonts w:ascii="Times New Roman" w:hAnsi="Times New Roman"/>
+              </w:rPr>
+              <w:t xml:space="preserve"> region.</w:t>
+            </w:r>
+          </w:p>
+        </w:tc>
+      </w:tr>
+      <w:tr>
+        <w:trPr>
+          <w:trHeight w:val="261"/>
+          <w:jc w:val="center"/>
         </w:trPr>
         <w:tc>
           <w:tcPr>

</xml_diff>